<commit_message>
Add settings for heroku
</commit_message>
<xml_diff>
--- a/marker/marker.docx
+++ b/marker/marker.docx
@@ -8,10 +8,10 @@
           <w:noProof/>
         </w:rPr>
         <w:drawing>
-          <wp:inline distT="0" distB="0" distL="0" distR="0" wp14:anchorId="6742F1C3" wp14:editId="0BB6B060">
-            <wp:extent cx="1289050" cy="1289050"/>
-            <wp:effectExtent l="0" t="0" r="0" b="0"/>
-            <wp:docPr id="1" name="Grafik 1"/>
+          <wp:inline distT="0" distB="0" distL="0" distR="0" wp14:anchorId="2DB4C55A" wp14:editId="2DF4A388">
+            <wp:extent cx="1422400" cy="1422400"/>
+            <wp:effectExtent l="0" t="0" r="6350" b="6350"/>
+            <wp:docPr id="2" name="Grafik 2"/>
             <wp:cNvGraphicFramePr>
               <a:graphicFrameLocks xmlns:a="http://schemas.openxmlformats.org/drawingml/2006/main" noChangeAspect="1"/>
             </wp:cNvGraphicFramePr>
@@ -40,7 +40,7 @@
                   <pic:spPr bwMode="auto">
                     <a:xfrm>
                       <a:off x="0" y="0"/>
-                      <a:ext cx="1289050" cy="1289050"/>
+                      <a:ext cx="1422400" cy="1422400"/>
                     </a:xfrm>
                     <a:prstGeom prst="rect">
                       <a:avLst/>

</xml_diff>

<commit_message>
FEAT| changed pattern file for an easier detection
</commit_message>
<xml_diff>
--- a/marker/marker.docx
+++ b/marker/marker.docx
@@ -8,10 +8,10 @@
           <w:noProof/>
         </w:rPr>
         <w:drawing>
-          <wp:inline distT="0" distB="0" distL="0" distR="0" wp14:anchorId="2DB4C55A" wp14:editId="2DF4A388">
-            <wp:extent cx="1422400" cy="1422400"/>
+          <wp:inline distT="0" distB="0" distL="0" distR="0" wp14:anchorId="7E4AEA2C" wp14:editId="361337B4">
+            <wp:extent cx="1797050" cy="1797050"/>
             <wp:effectExtent l="0" t="0" r="6350" b="6350"/>
-            <wp:docPr id="2" name="Grafik 2"/>
+            <wp:docPr id="3" name="Grafik 3"/>
             <wp:cNvGraphicFramePr>
               <a:graphicFrameLocks xmlns:a="http://schemas.openxmlformats.org/drawingml/2006/main" noChangeAspect="1"/>
             </wp:cNvGraphicFramePr>
@@ -19,7 +19,7 @@
               <a:graphicData uri="http://schemas.openxmlformats.org/drawingml/2006/picture">
                 <pic:pic xmlns:pic="http://schemas.openxmlformats.org/drawingml/2006/picture">
                   <pic:nvPicPr>
-                    <pic:cNvPr id="0" name="Picture 1"/>
+                    <pic:cNvPr id="0" name="Picture 2"/>
                     <pic:cNvPicPr>
                       <a:picLocks noChangeAspect="1" noChangeArrowheads="1"/>
                     </pic:cNvPicPr>
@@ -40,7 +40,7 @@
                   <pic:spPr bwMode="auto">
                     <a:xfrm>
                       <a:off x="0" y="0"/>
-                      <a:ext cx="1422400" cy="1422400"/>
+                      <a:ext cx="1797050" cy="1797050"/>
                     </a:xfrm>
                     <a:prstGeom prst="rect">
                       <a:avLst/>

</xml_diff>